<commit_message>
test jekyll code highlighting
</commit_message>
<xml_diff>
--- a/Writeup/Blog Post 1.docx
+++ b/Writeup/Blog Post 1.docx
@@ -127,9 +127,25 @@
     </w:p>
     <w:p>
       <w:r>
-        <w:t>I decided to work with the following Library of Congress record metadata (MARC) fields:</w:t>
-      </w:r>
-    </w:p>
+        <w:t>The library of congress organizes their record metadata following the MARC (</w:t>
+      </w:r>
+      <w:proofErr w:type="spellStart"/>
+      <w:r>
+        <w:t>MAchine</w:t>
+      </w:r>
+      <w:proofErr w:type="spellEnd"/>
+      <w:r>
+        <w:t xml:space="preserve"> Readable Cataloging) </w:t>
+      </w:r>
+      <w:r>
+        <w:t>standard</w:t>
+      </w:r>
+      <w:r>
+        <w:t>. There are many different metadata fields available for Library of Congress records. I wanted to do a project with a spatial component, so I settled on manipulations of the following:</w:t>
+      </w:r>
+    </w:p>
+    <w:bookmarkStart w:id="0" w:name="_GoBack"/>
+    <w:bookmarkEnd w:id="0"/>
     <w:p>
       <w:pPr>
         <w:pStyle w:val="ListParagraph"/>
@@ -138,20 +154,33 @@
           <w:numId w:val="4"/>
         </w:numPr>
       </w:pPr>
-      <w:hyperlink r:id="rId8" w:history="1">
-        <w:r>
-          <w:rPr>
-            <w:rStyle w:val="Hyperlink"/>
-          </w:rPr>
-          <w:t>050 a: C</w:t>
-        </w:r>
-        <w:r>
-          <w:rPr>
-            <w:rStyle w:val="Hyperlink"/>
-          </w:rPr>
-          <w:t>lassification number</w:t>
-        </w:r>
-      </w:hyperlink>
+      <w:r>
+        <w:fldChar w:fldCharType="begin"/>
+      </w:r>
+      <w:r>
+        <w:instrText xml:space="preserve"> HYPERLINK "https://www.loc.gov/marc/bibliographic/bd050.html" </w:instrText>
+      </w:r>
+      <w:r>
+        <w:fldChar w:fldCharType="separate"/>
+      </w:r>
+      <w:r>
+        <w:rPr>
+          <w:rStyle w:val="Hyperlink"/>
+        </w:rPr>
+        <w:t>050 a: C</w:t>
+      </w:r>
+      <w:r>
+        <w:rPr>
+          <w:rStyle w:val="Hyperlink"/>
+        </w:rPr>
+        <w:t>lassification number</w:t>
+      </w:r>
+      <w:r>
+        <w:rPr>
+          <w:rStyle w:val="Hyperlink"/>
+        </w:rPr>
+        <w:fldChar w:fldCharType="end"/>
+      </w:r>
       <w:r>
         <w:t xml:space="preserve">: </w:t>
       </w:r>
@@ -179,7 +208,7 @@
           <w:numId w:val="4"/>
         </w:numPr>
       </w:pPr>
-      <w:hyperlink r:id="rId9" w:history="1">
+      <w:hyperlink r:id="rId8" w:history="1">
         <w:r>
           <w:rPr>
             <w:rStyle w:val="Hyperlink"/>
@@ -202,7 +231,7 @@
           <w:numId w:val="4"/>
         </w:numPr>
       </w:pPr>
-      <w:hyperlink r:id="rId10" w:history="1">
+      <w:hyperlink r:id="rId9" w:history="1">
         <w:r>
           <w:rPr>
             <w:rStyle w:val="Hyperlink"/>
@@ -233,7 +262,7 @@
       <w:r>
         <w:t xml:space="preserve">There are obviously many other options, which can be </w:t>
       </w:r>
-      <w:hyperlink r:id="rId11" w:history="1">
+      <w:hyperlink r:id="rId10" w:history="1">
         <w:r>
           <w:rPr>
             <w:rStyle w:val="Hyperlink"/>
@@ -304,7 +333,7 @@
       <w:r>
         <w:t xml:space="preserve">XML files </w:t>
       </w:r>
-      <w:hyperlink r:id="rId12" w:history="1">
+      <w:hyperlink r:id="rId11" w:history="1">
         <w:r>
           <w:rPr>
             <w:rStyle w:val="Hyperlink"/>
@@ -363,7 +392,7 @@
       <w:r>
         <w:t xml:space="preserve">are </w:t>
       </w:r>
-      <w:hyperlink r:id="rId13" w:anchor="event-driven-parsing" w:history="1">
+      <w:hyperlink r:id="rId12" w:anchor="event-driven-parsing" w:history="1">
         <w:r>
           <w:rPr>
             <w:rStyle w:val="Hyperlink"/>
@@ -388,7 +417,7 @@
       <w:r>
         <w:t xml:space="preserve">, but I found this overall </w:t>
       </w:r>
-      <w:hyperlink r:id="rId14" w:history="1">
+      <w:hyperlink r:id="rId13" w:history="1">
         <w:r>
           <w:rPr>
             <w:rStyle w:val="Hyperlink"/>
@@ -459,7 +488,7 @@
       <w:r>
         <w:t xml:space="preserve"> the first instance of exactly four consecutive digits using the </w:t>
       </w:r>
-      <w:hyperlink r:id="rId15" w:anchor="finding-all-adverbs" w:history="1">
+      <w:hyperlink r:id="rId14" w:anchor="finding-all-adverbs" w:history="1">
         <w:r>
           <w:rPr>
             <w:rStyle w:val="Hyperlink"/>
@@ -710,6 +739,7 @@
         <w:rPr>
           <w:b/>
         </w:rPr>
+        <w:lastRenderedPageBreak/>
         <w:t xml:space="preserve">Storing the </w:t>
       </w:r>
       <w:r>
@@ -721,11 +751,7 @@
     </w:p>
     <w:p>
       <w:r>
-        <w:lastRenderedPageBreak/>
-        <w:t xml:space="preserve">Great, we can parse the records, but we’re going to need to save them somewhere if we hope to </w:t>
-      </w:r>
-      <w:r>
-        <w:t xml:space="preserve">use them in our visualization. </w:t>
+        <w:t xml:space="preserve">Great, we can parse the records, but we’re going to need to save them somewhere if we hope to use them in our visualization. </w:t>
       </w:r>
       <w:r>
         <w:t>Each record may ha</w:t>
@@ -763,7 +789,7 @@
             <o:lock v:ext="edit" aspectratio="t"/>
           </v:shapetype>
           <v:shape id="_x0000_i1025" type="#_x0000_t75" style="width:225.75pt;height:70.5pt">
-            <v:imagedata r:id="rId16" o:title="Untitled Diagram"/>
+            <v:imagedata r:id="rId15" o:title="Untitled Diagram"/>
           </v:shape>
         </w:pict>
       </w:r>
@@ -785,7 +811,7 @@
         </w:rPr>
         <w:t xml:space="preserve">Once you have </w:t>
       </w:r>
-      <w:hyperlink r:id="rId17" w:history="1">
+      <w:hyperlink r:id="rId16" w:history="1">
         <w:r>
           <w:rPr>
             <w:rStyle w:val="Hyperlink"/>
@@ -804,7 +830,7 @@
         </w:rPr>
         <w:t xml:space="preserve">, the </w:t>
       </w:r>
-      <w:hyperlink r:id="rId18" w:history="1">
+      <w:hyperlink r:id="rId17" w:history="1">
         <w:r>
           <w:rPr>
             <w:rStyle w:val="Hyperlink"/>
@@ -860,7 +886,7 @@
         </w:rPr>
         <w:t xml:space="preserve"> </w:t>
       </w:r>
-      <w:hyperlink r:id="rId19" w:history="1">
+      <w:hyperlink r:id="rId18" w:history="1">
         <w:r>
           <w:rPr>
             <w:rStyle w:val="Hyperlink"/>
@@ -962,7 +988,7 @@
                     <pic:cNvPicPr/>
                   </pic:nvPicPr>
                   <pic:blipFill>
-                    <a:blip r:embed="rId20"/>
+                    <a:blip r:embed="rId19"/>
                     <a:stretch>
                       <a:fillRect/>
                     </a:stretch>
@@ -1013,7 +1039,7 @@
       <w:r>
         <w:t xml:space="preserve"> (see </w:t>
       </w:r>
-      <w:hyperlink r:id="rId21" w:history="1">
+      <w:hyperlink r:id="rId20" w:history="1">
         <w:r>
           <w:rPr>
             <w:rStyle w:val="Hyperlink"/>
@@ -1085,7 +1111,7 @@
             <w:tcW w:w="2965" w:type="dxa"/>
           </w:tcPr>
           <w:p>
-            <w:hyperlink r:id="rId22" w:history="1">
+            <w:hyperlink r:id="rId21" w:history="1">
               <w:r>
                 <w:rPr>
                   <w:rStyle w:val="Hyperlink"/>
@@ -1122,7 +1148,7 @@
             <w:tcW w:w="2965" w:type="dxa"/>
           </w:tcPr>
           <w:p>
-            <w:hyperlink r:id="rId23" w:history="1">
+            <w:hyperlink r:id="rId22" w:history="1">
               <w:r>
                 <w:rPr>
                   <w:rStyle w:val="Hyperlink"/>
@@ -1159,7 +1185,7 @@
             <w:tcW w:w="2965" w:type="dxa"/>
           </w:tcPr>
           <w:p>
-            <w:hyperlink r:id="rId24" w:history="1">
+            <w:hyperlink r:id="rId23" w:history="1">
               <w:proofErr w:type="spellStart"/>
               <w:r>
                 <w:rPr>
@@ -1205,10 +1231,7 @@
         <w:t xml:space="preserve">After parsing all 4.4 GB (compressed) of XML records, we end up with over 2.6 million location strings. Clearly </w:t>
       </w:r>
       <w:r>
-        <w:t xml:space="preserve">the query limits are going to be a big factor in deciding </w:t>
-      </w:r>
-      <w:r>
-        <w:t xml:space="preserve">which geocoding service to use, and </w:t>
+        <w:t xml:space="preserve">the query limits are going to be a big factor in deciding which geocoding service to use, and </w:t>
       </w:r>
       <w:r>
         <w:t>we</w:t>
@@ -1217,7 +1240,11 @@
         <w:t>’ll</w:t>
       </w:r>
       <w:r>
-        <w:t xml:space="preserve"> need to reduce the number of queries </w:t>
+        <w:t xml:space="preserve"> </w:t>
+      </w:r>
+      <w:r>
+        <w:lastRenderedPageBreak/>
+        <w:t xml:space="preserve">need to reduce the number of queries </w:t>
       </w:r>
       <w:r>
         <w:t xml:space="preserve">sent as much as we can. </w:t>
@@ -1226,16 +1253,12 @@
         <w:t>Restricting to</w:t>
       </w:r>
       <w:r>
-        <w:t xml:space="preserve"> unique strings we end up </w:t>
-      </w:r>
-      <w:r>
-        <w:lastRenderedPageBreak/>
-        <w:t>with 131,170. We can re</w:t>
+        <w:t xml:space="preserve"> unique strings we end up with 131,170. We can re</w:t>
       </w:r>
       <w:r>
         <w:t xml:space="preserve">duce this further by using the tool </w:t>
       </w:r>
-      <w:hyperlink r:id="rId25" w:history="1">
+      <w:hyperlink r:id="rId24" w:history="1">
         <w:proofErr w:type="spellStart"/>
         <w:r>
           <w:rPr>
@@ -1304,7 +1327,7 @@
       <w:r>
         <w:t xml:space="preserve">. To cache this in our SQL database, we will have to “flatten” it using the Python package </w:t>
       </w:r>
-      <w:hyperlink r:id="rId26" w:history="1">
+      <w:hyperlink r:id="rId25" w:history="1">
         <w:r>
           <w:rPr>
             <w:rStyle w:val="Hyperlink"/>
@@ -1321,7 +1344,7 @@
       <w:r>
         <w:t xml:space="preserve">example of the entire caching process can be found in the answers to </w:t>
       </w:r>
-      <w:hyperlink r:id="rId27" w:history="1">
+      <w:hyperlink r:id="rId26" w:history="1">
         <w:r>
           <w:rPr>
             <w:rStyle w:val="Hyperlink"/>
@@ -1430,7 +1453,7 @@
       <w:r>
         <w:t xml:space="preserve"> and spatially joining each point with the country it lies in. For this I used </w:t>
       </w:r>
-      <w:hyperlink r:id="rId28" w:history="1">
+      <w:hyperlink r:id="rId27" w:history="1">
         <w:r>
           <w:rPr>
             <w:rStyle w:val="Hyperlink"/>
@@ -1441,7 +1464,7 @@
       <w:r>
         <w:t xml:space="preserve">. Great, now for each parsed subject location string we should have a refined string, a cached geocoded object, a longitude, a latitude, and an </w:t>
       </w:r>
-      <w:hyperlink r:id="rId29" w:history="1">
+      <w:hyperlink r:id="rId28" w:history="1">
         <w:r>
           <w:rPr>
             <w:rStyle w:val="Hyperlink"/>
@@ -1458,7 +1481,7 @@
       <w:r>
         <w:pict w14:anchorId="45B49631">
           <v:shape id="_x0000_i1026" type="#_x0000_t75" style="width:468pt;height:87.75pt">
-            <v:imagedata r:id="rId30" o:title="Untitled Diagram (1)"/>
+            <v:imagedata r:id="rId29" o:title="Untitled Diagram (1)"/>
           </v:shape>
         </w:pict>
       </w:r>
@@ -1490,16 +1513,16 @@
       <w:r>
         <w:t>[</w:t>
       </w:r>
-      <w:commentRangeStart w:id="0"/>
+      <w:commentRangeStart w:id="1"/>
       <w:r>
         <w:t>EMBEDDED CSV?</w:t>
       </w:r>
-      <w:commentRangeEnd w:id="0"/>
+      <w:commentRangeEnd w:id="1"/>
       <w:r>
         <w:rPr>
           <w:rStyle w:val="CommentReference"/>
         </w:rPr>
-        <w:commentReference w:id="0"/>
+        <w:commentReference w:id="1"/>
       </w:r>
       <w:r>
         <w:t>]</w:t>
@@ -1519,8 +1542,6 @@
       <w:r>
         <w:t xml:space="preserve">Blog 1 </w:t>
       </w:r>
-      <w:bookmarkStart w:id="1" w:name="_GoBack"/>
-      <w:bookmarkEnd w:id="1"/>
       <w:r>
         <w:t>Outline</w:t>
       </w:r>
@@ -1562,7 +1583,7 @@
       <w:r>
         <w:t xml:space="preserve">: </w:t>
       </w:r>
-      <w:hyperlink r:id="rId33" w:history="1">
+      <w:hyperlink r:id="rId32" w:history="1">
         <w:r>
           <w:rPr>
             <w:rStyle w:val="Hyperlink"/>
@@ -1588,64 +1609,96 @@
       <w:r>
         <w:t xml:space="preserve">Available for download here: </w:t>
       </w:r>
+      <w:hyperlink r:id="rId33" w:history="1">
+        <w:r>
+          <w:rPr>
+            <w:rStyle w:val="Hyperlink"/>
+          </w:rPr>
+          <w:t>http://www.loc.gov/cds/products/marcDist.php</w:t>
+        </w:r>
+      </w:hyperlink>
+      <w:r>
+        <w:t xml:space="preserve"> </w:t>
+      </w:r>
+    </w:p>
+    <w:p>
+      <w:pPr>
+        <w:pStyle w:val="ListParagraph"/>
+        <w:numPr>
+          <w:ilvl w:val="0"/>
+          <w:numId w:val="1"/>
+        </w:numPr>
+      </w:pPr>
+      <w:r>
+        <w:t>Project goals:</w:t>
+      </w:r>
+    </w:p>
+    <w:p>
+      <w:pPr>
+        <w:pStyle w:val="ListParagraph"/>
+        <w:numPr>
+          <w:ilvl w:val="1"/>
+          <w:numId w:val="1"/>
+        </w:numPr>
+      </w:pPr>
+      <w:r>
+        <w:t>Geospatial data project experience</w:t>
+      </w:r>
+    </w:p>
+    <w:p>
+      <w:pPr>
+        <w:pStyle w:val="ListParagraph"/>
+        <w:numPr>
+          <w:ilvl w:val="1"/>
+          <w:numId w:val="1"/>
+        </w:numPr>
+      </w:pPr>
+      <w:r>
+        <w:t>SQL python integration</w:t>
+      </w:r>
+    </w:p>
+    <w:p>
+      <w:pPr>
+        <w:pStyle w:val="ListParagraph"/>
+        <w:numPr>
+          <w:ilvl w:val="1"/>
+          <w:numId w:val="1"/>
+        </w:numPr>
+      </w:pPr>
+      <w:r>
+        <w:t>Learn some D3</w:t>
+      </w:r>
+    </w:p>
+    <w:p>
+      <w:pPr>
+        <w:pStyle w:val="ListParagraph"/>
+        <w:numPr>
+          <w:ilvl w:val="0"/>
+          <w:numId w:val="1"/>
+        </w:numPr>
+        <w:spacing w:after="0" w:line="240" w:lineRule="auto"/>
+        <w:textAlignment w:val="center"/>
+        <w:rPr>
+          <w:rFonts w:ascii="Calibri" w:eastAsia="Times New Roman" w:hAnsi="Calibri" w:cs="Calibri"/>
+          <w:color w:val="000000"/>
+        </w:rPr>
+      </w:pPr>
+      <w:r>
+        <w:t>E</w:t>
+      </w:r>
+      <w:r>
+        <w:t xml:space="preserve">xploring available fields (LINK: </w:t>
+      </w:r>
       <w:hyperlink r:id="rId34" w:history="1">
         <w:r>
           <w:rPr>
             <w:rStyle w:val="Hyperlink"/>
           </w:rPr>
-          <w:t>http://www</w:t>
-        </w:r>
-        <w:r>
-          <w:rPr>
-            <w:rStyle w:val="Hyperlink"/>
-          </w:rPr>
-          <w:t>.</w:t>
-        </w:r>
-        <w:r>
-          <w:rPr>
-            <w:rStyle w:val="Hyperlink"/>
-          </w:rPr>
-          <w:t>loc</w:t>
-        </w:r>
-        <w:r>
-          <w:rPr>
-            <w:rStyle w:val="Hyperlink"/>
-          </w:rPr>
-          <w:t>.</w:t>
-        </w:r>
-        <w:r>
-          <w:rPr>
-            <w:rStyle w:val="Hyperlink"/>
-          </w:rPr>
-          <w:t>gov/cds/products/</w:t>
-        </w:r>
-        <w:r>
-          <w:rPr>
-            <w:rStyle w:val="Hyperlink"/>
-          </w:rPr>
-          <w:t>m</w:t>
-        </w:r>
-        <w:r>
-          <w:rPr>
-            <w:rStyle w:val="Hyperlink"/>
-          </w:rPr>
-          <w:t>arcDist.php</w:t>
+          <w:t>https://www.loc.gov/marc/bibliographic/</w:t>
         </w:r>
       </w:hyperlink>
       <w:r>
-        <w:t xml:space="preserve"> </w:t>
-      </w:r>
-    </w:p>
-    <w:p>
-      <w:pPr>
-        <w:pStyle w:val="ListParagraph"/>
-        <w:numPr>
-          <w:ilvl w:val="0"/>
-          <w:numId w:val="1"/>
-        </w:numPr>
-      </w:pPr>
-      <w:r>
-        <w:t>Project goals:</w:t>
+        <w:t xml:space="preserve"> )</w:t>
       </w:r>
     </w:p>
     <w:p>
@@ -1653,42 +1706,6 @@
         <w:pStyle w:val="ListParagraph"/>
         <w:numPr>
           <w:ilvl w:val="1"/>
-          <w:numId w:val="1"/>
-        </w:numPr>
-      </w:pPr>
-      <w:r>
-        <w:t>Geospatial data project experience</w:t>
-      </w:r>
-    </w:p>
-    <w:p>
-      <w:pPr>
-        <w:pStyle w:val="ListParagraph"/>
-        <w:numPr>
-          <w:ilvl w:val="1"/>
-          <w:numId w:val="1"/>
-        </w:numPr>
-      </w:pPr>
-      <w:r>
-        <w:t>SQL python integration</w:t>
-      </w:r>
-    </w:p>
-    <w:p>
-      <w:pPr>
-        <w:pStyle w:val="ListParagraph"/>
-        <w:numPr>
-          <w:ilvl w:val="1"/>
-          <w:numId w:val="1"/>
-        </w:numPr>
-      </w:pPr>
-      <w:r>
-        <w:t>Learn some D3</w:t>
-      </w:r>
-    </w:p>
-    <w:p>
-      <w:pPr>
-        <w:pStyle w:val="ListParagraph"/>
-        <w:numPr>
-          <w:ilvl w:val="0"/>
           <w:numId w:val="1"/>
         </w:numPr>
         <w:spacing w:after="0" w:line="240" w:lineRule="auto"/>
@@ -1699,233 +1716,177 @@
         </w:rPr>
       </w:pPr>
       <w:r>
-        <w:t>E</w:t>
-      </w:r>
-      <w:r>
-        <w:t xml:space="preserve">xploring available fields (LINK: </w:t>
-      </w:r>
+        <w:rPr>
+          <w:rFonts w:ascii="Calibri" w:eastAsia="Times New Roman" w:hAnsi="Calibri" w:cs="Calibri"/>
+          <w:color w:val="000000"/>
+        </w:rPr>
+        <w:t>050 a - LoC Call #</w:t>
+      </w:r>
+    </w:p>
+    <w:p>
+      <w:pPr>
+        <w:numPr>
+          <w:ilvl w:val="2"/>
+          <w:numId w:val="1"/>
+        </w:numPr>
+        <w:spacing w:after="0" w:line="240" w:lineRule="auto"/>
+        <w:textAlignment w:val="center"/>
+        <w:rPr>
+          <w:rFonts w:ascii="Calibri" w:eastAsia="Times New Roman" w:hAnsi="Calibri" w:cs="Calibri"/>
+          <w:color w:val="000000"/>
+        </w:rPr>
+      </w:pPr>
+      <w:r>
+        <w:rPr>
+          <w:rFonts w:ascii="Calibri" w:eastAsia="Times New Roman" w:hAnsi="Calibri" w:cs="Calibri"/>
+          <w:color w:val="000000"/>
+        </w:rPr>
+        <w:t>The alphabetic code at the start can be used to define subjects</w:t>
+      </w:r>
+    </w:p>
+    <w:p>
+      <w:pPr>
+        <w:numPr>
+          <w:ilvl w:val="1"/>
+          <w:numId w:val="1"/>
+        </w:numPr>
+        <w:spacing w:after="0" w:line="240" w:lineRule="auto"/>
+        <w:textAlignment w:val="center"/>
+        <w:rPr>
+          <w:rFonts w:ascii="Calibri" w:eastAsia="Times New Roman" w:hAnsi="Calibri" w:cs="Calibri"/>
+          <w:color w:val="000000"/>
+        </w:rPr>
+      </w:pPr>
+      <w:r>
+        <w:rPr>
+          <w:rFonts w:ascii="Calibri" w:eastAsia="Times New Roman" w:hAnsi="Calibri" w:cs="Calibri"/>
+          <w:color w:val="000000"/>
+        </w:rPr>
+        <w:t>260 a - location of publication</w:t>
+      </w:r>
+    </w:p>
+    <w:p>
+      <w:pPr>
+        <w:numPr>
+          <w:ilvl w:val="1"/>
+          <w:numId w:val="1"/>
+        </w:numPr>
+        <w:spacing w:after="0" w:line="240" w:lineRule="auto"/>
+        <w:textAlignment w:val="center"/>
+        <w:rPr>
+          <w:rFonts w:ascii="Calibri" w:eastAsia="Times New Roman" w:hAnsi="Calibri" w:cs="Calibri"/>
+          <w:color w:val="000000"/>
+        </w:rPr>
+      </w:pPr>
+      <w:r>
+        <w:rPr>
+          <w:rFonts w:ascii="Calibri" w:eastAsia="Times New Roman" w:hAnsi="Calibri" w:cs="Calibri"/>
+          <w:color w:val="000000"/>
+        </w:rPr>
+        <w:t>260 c - date of publication</w:t>
+      </w:r>
+    </w:p>
+    <w:p>
+      <w:pPr>
+        <w:numPr>
+          <w:ilvl w:val="1"/>
+          <w:numId w:val="1"/>
+        </w:numPr>
+        <w:spacing w:after="0" w:line="240" w:lineRule="auto"/>
+        <w:textAlignment w:val="center"/>
+        <w:rPr>
+          <w:rFonts w:ascii="Calibri" w:eastAsia="Times New Roman" w:hAnsi="Calibri" w:cs="Calibri"/>
+          <w:color w:val="000000"/>
+        </w:rPr>
+      </w:pPr>
+      <w:r>
+        <w:rPr>
+          <w:rFonts w:ascii="Calibri" w:eastAsia="Times New Roman" w:hAnsi="Calibri" w:cs="Calibri"/>
+          <w:color w:val="000000"/>
+        </w:rPr>
+        <w:t>650 a - subject location</w:t>
+      </w:r>
+    </w:p>
+    <w:p>
+      <w:pPr>
+        <w:numPr>
+          <w:ilvl w:val="2"/>
+          <w:numId w:val="1"/>
+        </w:numPr>
+        <w:spacing w:after="0" w:line="240" w:lineRule="auto"/>
+        <w:textAlignment w:val="center"/>
+        <w:rPr>
+          <w:rFonts w:ascii="Calibri" w:eastAsia="Times New Roman" w:hAnsi="Calibri" w:cs="Calibri"/>
+          <w:color w:val="000000"/>
+        </w:rPr>
+      </w:pPr>
+      <w:r>
+        <w:rPr>
+          <w:rFonts w:ascii="Calibri" w:eastAsia="Times New Roman" w:hAnsi="Calibri" w:cs="Calibri"/>
+          <w:color w:val="000000"/>
+        </w:rPr>
+        <w:t>There may be multiple listed!</w:t>
+      </w:r>
+    </w:p>
+    <w:p>
+      <w:pPr>
+        <w:pStyle w:val="ListParagraph"/>
+        <w:numPr>
+          <w:ilvl w:val="1"/>
+          <w:numId w:val="1"/>
+        </w:numPr>
+      </w:pPr>
+    </w:p>
+    <w:p>
+      <w:pPr>
+        <w:pStyle w:val="ListParagraph"/>
+        <w:numPr>
+          <w:ilvl w:val="0"/>
+          <w:numId w:val="1"/>
+        </w:numPr>
+      </w:pPr>
+      <w:r>
+        <w:t>Major challenges working with LoC data:</w:t>
+      </w:r>
+    </w:p>
+    <w:p>
+      <w:pPr>
+        <w:pStyle w:val="ListParagraph"/>
+        <w:numPr>
+          <w:ilvl w:val="1"/>
+          <w:numId w:val="1"/>
+        </w:numPr>
+      </w:pPr>
+      <w:r>
+        <w:t>Large XML files: streaming</w:t>
+      </w:r>
+    </w:p>
+    <w:p>
+      <w:pPr>
+        <w:pStyle w:val="ListParagraph"/>
+        <w:numPr>
+          <w:ilvl w:val="2"/>
+          <w:numId w:val="1"/>
+        </w:numPr>
+      </w:pPr>
+      <w:r>
+        <w:t>Package, tutorial, blog posts?</w:t>
+      </w:r>
+    </w:p>
+    <w:p>
+      <w:pPr>
+        <w:pStyle w:val="ListParagraph"/>
+        <w:numPr>
+          <w:ilvl w:val="3"/>
+          <w:numId w:val="1"/>
+        </w:numPr>
+      </w:pPr>
       <w:hyperlink r:id="rId35" w:history="1">
         <w:r>
           <w:rPr>
             <w:rStyle w:val="Hyperlink"/>
           </w:rPr>
-          <w:t>https://www.loc.g</w:t>
-        </w:r>
-        <w:r>
-          <w:rPr>
-            <w:rStyle w:val="Hyperlink"/>
-          </w:rPr>
-          <w:t>o</w:t>
-        </w:r>
-        <w:r>
-          <w:rPr>
-            <w:rStyle w:val="Hyperlink"/>
-          </w:rPr>
-          <w:t>v/marc/bibliographic/</w:t>
-        </w:r>
-      </w:hyperlink>
-      <w:r>
-        <w:t xml:space="preserve"> )</w:t>
-      </w:r>
-    </w:p>
-    <w:p>
-      <w:pPr>
-        <w:pStyle w:val="ListParagraph"/>
-        <w:numPr>
-          <w:ilvl w:val="1"/>
-          <w:numId w:val="1"/>
-        </w:numPr>
-        <w:spacing w:after="0" w:line="240" w:lineRule="auto"/>
-        <w:textAlignment w:val="center"/>
-        <w:rPr>
-          <w:rFonts w:ascii="Calibri" w:eastAsia="Times New Roman" w:hAnsi="Calibri" w:cs="Calibri"/>
-          <w:color w:val="000000"/>
-        </w:rPr>
-      </w:pPr>
-      <w:r>
-        <w:rPr>
-          <w:rFonts w:ascii="Calibri" w:eastAsia="Times New Roman" w:hAnsi="Calibri" w:cs="Calibri"/>
-          <w:color w:val="000000"/>
-        </w:rPr>
-        <w:t>050 a - LoC Call #</w:t>
-      </w:r>
-    </w:p>
-    <w:p>
-      <w:pPr>
-        <w:numPr>
-          <w:ilvl w:val="2"/>
-          <w:numId w:val="1"/>
-        </w:numPr>
-        <w:spacing w:after="0" w:line="240" w:lineRule="auto"/>
-        <w:textAlignment w:val="center"/>
-        <w:rPr>
-          <w:rFonts w:ascii="Calibri" w:eastAsia="Times New Roman" w:hAnsi="Calibri" w:cs="Calibri"/>
-          <w:color w:val="000000"/>
-        </w:rPr>
-      </w:pPr>
-      <w:r>
-        <w:rPr>
-          <w:rFonts w:ascii="Calibri" w:eastAsia="Times New Roman" w:hAnsi="Calibri" w:cs="Calibri"/>
-          <w:color w:val="000000"/>
-        </w:rPr>
-        <w:t>The alphabetic code at the start can be used to define subjects</w:t>
-      </w:r>
-    </w:p>
-    <w:p>
-      <w:pPr>
-        <w:numPr>
-          <w:ilvl w:val="1"/>
-          <w:numId w:val="1"/>
-        </w:numPr>
-        <w:spacing w:after="0" w:line="240" w:lineRule="auto"/>
-        <w:textAlignment w:val="center"/>
-        <w:rPr>
-          <w:rFonts w:ascii="Calibri" w:eastAsia="Times New Roman" w:hAnsi="Calibri" w:cs="Calibri"/>
-          <w:color w:val="000000"/>
-        </w:rPr>
-      </w:pPr>
-      <w:r>
-        <w:rPr>
-          <w:rFonts w:ascii="Calibri" w:eastAsia="Times New Roman" w:hAnsi="Calibri" w:cs="Calibri"/>
-          <w:color w:val="000000"/>
-        </w:rPr>
-        <w:t>260 a - location of publication</w:t>
-      </w:r>
-    </w:p>
-    <w:p>
-      <w:pPr>
-        <w:numPr>
-          <w:ilvl w:val="1"/>
-          <w:numId w:val="1"/>
-        </w:numPr>
-        <w:spacing w:after="0" w:line="240" w:lineRule="auto"/>
-        <w:textAlignment w:val="center"/>
-        <w:rPr>
-          <w:rFonts w:ascii="Calibri" w:eastAsia="Times New Roman" w:hAnsi="Calibri" w:cs="Calibri"/>
-          <w:color w:val="000000"/>
-        </w:rPr>
-      </w:pPr>
-      <w:r>
-        <w:rPr>
-          <w:rFonts w:ascii="Calibri" w:eastAsia="Times New Roman" w:hAnsi="Calibri" w:cs="Calibri"/>
-          <w:color w:val="000000"/>
-        </w:rPr>
-        <w:t>260 c - date of publication</w:t>
-      </w:r>
-    </w:p>
-    <w:p>
-      <w:pPr>
-        <w:numPr>
-          <w:ilvl w:val="1"/>
-          <w:numId w:val="1"/>
-        </w:numPr>
-        <w:spacing w:after="0" w:line="240" w:lineRule="auto"/>
-        <w:textAlignment w:val="center"/>
-        <w:rPr>
-          <w:rFonts w:ascii="Calibri" w:eastAsia="Times New Roman" w:hAnsi="Calibri" w:cs="Calibri"/>
-          <w:color w:val="000000"/>
-        </w:rPr>
-      </w:pPr>
-      <w:r>
-        <w:rPr>
-          <w:rFonts w:ascii="Calibri" w:eastAsia="Times New Roman" w:hAnsi="Calibri" w:cs="Calibri"/>
-          <w:color w:val="000000"/>
-        </w:rPr>
-        <w:t>650 a - subject location</w:t>
-      </w:r>
-    </w:p>
-    <w:p>
-      <w:pPr>
-        <w:numPr>
-          <w:ilvl w:val="2"/>
-          <w:numId w:val="1"/>
-        </w:numPr>
-        <w:spacing w:after="0" w:line="240" w:lineRule="auto"/>
-        <w:textAlignment w:val="center"/>
-        <w:rPr>
-          <w:rFonts w:ascii="Calibri" w:eastAsia="Times New Roman" w:hAnsi="Calibri" w:cs="Calibri"/>
-          <w:color w:val="000000"/>
-        </w:rPr>
-      </w:pPr>
-      <w:r>
-        <w:rPr>
-          <w:rFonts w:ascii="Calibri" w:eastAsia="Times New Roman" w:hAnsi="Calibri" w:cs="Calibri"/>
-          <w:color w:val="000000"/>
-        </w:rPr>
-        <w:t>There may be multiple listed!</w:t>
-      </w:r>
-    </w:p>
-    <w:p>
-      <w:pPr>
-        <w:pStyle w:val="ListParagraph"/>
-        <w:numPr>
-          <w:ilvl w:val="1"/>
-          <w:numId w:val="1"/>
-        </w:numPr>
-      </w:pPr>
-    </w:p>
-    <w:p>
-      <w:pPr>
-        <w:pStyle w:val="ListParagraph"/>
-        <w:numPr>
-          <w:ilvl w:val="0"/>
-          <w:numId w:val="1"/>
-        </w:numPr>
-      </w:pPr>
-      <w:r>
-        <w:t>Major challenges working with LoC data:</w:t>
-      </w:r>
-    </w:p>
-    <w:p>
-      <w:pPr>
-        <w:pStyle w:val="ListParagraph"/>
-        <w:numPr>
-          <w:ilvl w:val="1"/>
-          <w:numId w:val="1"/>
-        </w:numPr>
-      </w:pPr>
-      <w:r>
-        <w:t>Large XML files: streaming</w:t>
-      </w:r>
-    </w:p>
-    <w:p>
-      <w:pPr>
-        <w:pStyle w:val="ListParagraph"/>
-        <w:numPr>
-          <w:ilvl w:val="2"/>
-          <w:numId w:val="1"/>
-        </w:numPr>
-      </w:pPr>
-      <w:r>
-        <w:t>Package, tutorial, blog posts?</w:t>
-      </w:r>
-    </w:p>
-    <w:p>
-      <w:pPr>
-        <w:pStyle w:val="ListParagraph"/>
-        <w:numPr>
-          <w:ilvl w:val="3"/>
-          <w:numId w:val="1"/>
-        </w:numPr>
-      </w:pPr>
-      <w:hyperlink r:id="rId36" w:history="1">
-        <w:r>
-          <w:rPr>
-            <w:rStyle w:val="Hyperlink"/>
-          </w:rPr>
-          <w:t>https://ww</w:t>
-        </w:r>
-        <w:r>
-          <w:rPr>
-            <w:rStyle w:val="Hyperlink"/>
-          </w:rPr>
-          <w:t>w</w:t>
-        </w:r>
-        <w:r>
-          <w:rPr>
-            <w:rStyle w:val="Hyperlink"/>
-          </w:rPr>
-          <w:t>.ibm.com/developerworks/xml/library/x-hiperfparse/</w:t>
+          <w:t>https://www.ibm.com/developerworks/xml/library/x-hiperfparse/</w:t>
         </w:r>
       </w:hyperlink>
       <w:r>
@@ -2436,7 +2397,7 @@
 
 <file path=word/comments.xml><?xml version="1.0" encoding="utf-8"?>
 <w:comments xmlns:wpc="http://schemas.microsoft.com/office/word/2010/wordprocessingCanvas" xmlns:mc="http://schemas.openxmlformats.org/markup-compatibility/2006" xmlns:o="urn:schemas-microsoft-com:office:office" xmlns:r="http://schemas.openxmlformats.org/officeDocument/2006/relationships" xmlns:m="http://schemas.openxmlformats.org/officeDocument/2006/math" xmlns:v="urn:schemas-microsoft-com:vml" xmlns:wp14="http://schemas.microsoft.com/office/word/2010/wordprocessingDrawing" xmlns:wp="http://schemas.openxmlformats.org/drawingml/2006/wordprocessingDrawing" xmlns:w10="urn:schemas-microsoft-com:office:word" xmlns:w="http://schemas.openxmlformats.org/wordprocessingml/2006/main" xmlns:w14="http://schemas.microsoft.com/office/word/2010/wordml" xmlns:w15="http://schemas.microsoft.com/office/word/2012/wordml" xmlns:wpg="http://schemas.microsoft.com/office/word/2010/wordprocessingGroup" xmlns:wpi="http://schemas.microsoft.com/office/word/2010/wordprocessingInk" xmlns:wne="http://schemas.microsoft.com/office/word/2006/wordml" xmlns:wps="http://schemas.microsoft.com/office/word/2010/wordprocessingShape" mc:Ignorable="w14 w15 wp14">
-  <w:comment w:id="0" w:author="Daniel Tanner" w:date="2018-01-24T11:24:00Z" w:initials="DT">
+  <w:comment w:id="1" w:author="Daniel Tanner" w:date="2018-01-24T11:24:00Z" w:initials="DT">
     <w:p>
       <w:pPr>
         <w:pStyle w:val="CommentText"/>

</xml_diff>